<commit_message>
Changed github repository name
</commit_message>
<xml_diff>
--- a/Debug_setup_with_SC.docx
+++ b/Debug_setup_with_SC.docx
@@ -26,54 +26,26 @@
           <w:szCs w:val="30"/>
           <w:u w:val="single"/>
         </w:rPr>
-        <w:t>U-Boot – Build and Debug</w:t>
-      </w:r>
-      <w:r>
-        <w:rPr>
-          <w:b/>
-          <w:bCs/>
-          <w:sz w:val="30"/>
-          <w:szCs w:val="30"/>
-          <w:u w:val="single"/>
-        </w:rPr>
-        <w:t>ging</w:t>
-      </w:r>
-      <w:r>
-        <w:rPr>
-          <w:b/>
-          <w:bCs/>
-          <w:sz w:val="30"/>
-          <w:szCs w:val="30"/>
-          <w:u w:val="single"/>
-        </w:rPr>
-        <w:t xml:space="preserve"> Setup on Softconsole</w:t>
-      </w:r>
-    </w:p>
-    <w:p>
-      <w:pPr>
-        <w:pStyle w:val="Normal"/>
-        <w:rPr/>
-      </w:pPr>
-      <w:r>
-        <w:rPr/>
-      </w:r>
-    </w:p>
-    <w:p>
-      <w:pPr>
-        <w:pStyle w:val="Normal"/>
-        <w:rPr/>
-      </w:pPr>
-      <w:r>
-        <w:rPr/>
-        <w:t xml:space="preserve">1. Get the RISC-V U-Boot source from </w:t>
-      </w:r>
-      <w:r>
-        <w:rPr/>
-        <w:t xml:space="preserve">the </w:t>
-      </w:r>
-      <w:r>
-        <w:rPr/>
-        <w:t>githup.</w:t>
+        <w:t>U-Boot – Build and Debugging Setup on Softconsole</w:t>
+      </w:r>
+    </w:p>
+    <w:p>
+      <w:pPr>
+        <w:pStyle w:val="Normal"/>
+        <w:rPr/>
+      </w:pPr>
+      <w:r>
+        <w:rPr/>
+      </w:r>
+    </w:p>
+    <w:p>
+      <w:pPr>
+        <w:pStyle w:val="Normal"/>
+        <w:rPr/>
+      </w:pPr>
+      <w:r>
+        <w:rPr/>
+        <w:t>1. Get the RISC-V U-Boot source from the githup.</w:t>
       </w:r>
     </w:p>
     <w:p>
@@ -99,7 +71,23 @@
           <w:color w:val="4444CC"/>
           <w:sz w:val="22"/>
         </w:rPr>
-        <w:t>$ git clone https://github.com/RISCV-on-Microsemi-FPGA/RISC-V_U-Boot</w:t>
+        <w:t>$ git clone https://github.com/Microsemi-</w:t>
+      </w:r>
+      <w:r>
+        <w:rPr>
+          <w:rFonts w:ascii="Monospace" w:hAnsi="Monospace"/>
+          <w:color w:val="4444CC"/>
+          <w:sz w:val="22"/>
+        </w:rPr>
+        <w:t>SoC-IP</w:t>
+      </w:r>
+      <w:r>
+        <w:rPr>
+          <w:rFonts w:ascii="Monospace" w:hAnsi="Monospace"/>
+          <w:color w:val="4444CC"/>
+          <w:sz w:val="22"/>
+        </w:rPr>
+        <w:t>/RISC-V_U-Boot</w:t>
       </w:r>
     </w:p>
     <w:p>
@@ -156,7 +144,7 @@
             <wp:positionV relativeFrom="paragraph">
               <wp:posOffset>0</wp:posOffset>
             </wp:positionV>
-            <wp:extent cx="2418080" cy="1607185"/>
+            <wp:extent cx="2417445" cy="1607185"/>
             <wp:effectExtent l="0" t="0" r="0" b="0"/>
             <wp:wrapSquare wrapText="largest"/>
             <wp:docPr id="0" name="Picture" descr=""/>
@@ -181,7 +169,7 @@
                   <pic:spPr bwMode="auto">
                     <a:xfrm>
                       <a:off x="0" y="0"/>
-                      <a:ext cx="2418080" cy="1607185"/>
+                      <a:ext cx="2417445" cy="1607185"/>
                     </a:xfrm>
                     <a:prstGeom prst="rect">
                       <a:avLst/>
@@ -339,7 +327,6 @@
         <w:pStyle w:val="Normal"/>
         <w:shd w:fill="FFFFFF" w:val="clear"/>
         <w:rPr>
-          <w:rFonts w:ascii="Liberation Serif" w:hAnsi="Liberation Serif"/>
           <w:b/>
           <w:bCs/>
           <w:color w:val="222222"/>
@@ -349,58 +336,39 @@
       </w:pPr>
       <w:r>
         <w:rPr>
-          <w:rFonts w:ascii="Liberation Serif" w:hAnsi="Liberation Serif"/>
           <w:color w:val="222222"/>
           <w:sz w:val="24"/>
           <w:shd w:fill="FFFFFF" w:val="clear"/>
         </w:rPr>
-        <w:t xml:space="preserve">3.  </w:t>
-      </w:r>
-      <w:r>
-        <w:rPr>
-          <w:rFonts w:ascii="Liberation Serif" w:hAnsi="Liberation Serif"/>
+        <w:t xml:space="preserve">3.  Create a project – Select </w:t>
+      </w:r>
+      <w:r>
+        <w:rPr>
+          <w:b/>
+          <w:bCs/>
           <w:color w:val="222222"/>
           <w:sz w:val="24"/>
           <w:shd w:fill="FFFFFF" w:val="clear"/>
         </w:rPr>
-        <w:t xml:space="preserve">Create a project – Select </w:t>
-      </w:r>
-      <w:r>
-        <w:rPr>
-          <w:rFonts w:ascii="Liberation Serif" w:hAnsi="Liberation Serif"/>
-          <w:b/>
-          <w:bCs/>
-          <w:color w:val="222222"/>
-          <w:sz w:val="24"/>
-          <w:shd w:fill="FFFFFF" w:val="clear"/>
-        </w:rPr>
         <w:t>File -&gt; New -&gt; C Project</w:t>
       </w:r>
     </w:p>
     <w:p>
       <w:pPr>
         <w:pStyle w:val="Normal"/>
-        <w:rPr>
-          <w:rFonts w:ascii="Liberation Serif" w:hAnsi="Liberation Serif"/>
-        </w:rPr>
-      </w:pPr>
-      <w:r>
-        <w:rPr>
-          <w:rFonts w:ascii="Liberation Serif" w:hAnsi="Liberation Serif"/>
-        </w:rPr>
-      </w:r>
-    </w:p>
-    <w:p>
-      <w:pPr>
-        <w:pStyle w:val="Normal"/>
-        <w:rPr>
-          <w:rFonts w:ascii="Liberation Serif" w:hAnsi="Liberation Serif"/>
-        </w:rPr>
-      </w:pPr>
-      <w:r>
-        <w:rPr>
-          <w:rFonts w:ascii="Liberation Serif" w:hAnsi="Liberation Serif"/>
-        </w:rPr>
+        <w:rPr/>
+      </w:pPr>
+      <w:r>
+        <w:rPr/>
+      </w:r>
+    </w:p>
+    <w:p>
+      <w:pPr>
+        <w:pStyle w:val="Normal"/>
+        <w:rPr/>
+      </w:pPr>
+      <w:r>
+        <w:rPr/>
         <w:drawing>
           <wp:anchor behindDoc="0" distT="0" distB="0" distL="0" distR="0" simplePos="0" locked="0" layoutInCell="1" allowOverlap="1" relativeHeight="2">
             <wp:simplePos x="0" y="0"/>
@@ -458,48 +426,36 @@
     <w:p>
       <w:pPr>
         <w:pStyle w:val="Normal"/>
-        <w:rPr>
-          <w:rFonts w:ascii="Liberation Serif" w:hAnsi="Liberation Serif"/>
-        </w:rPr>
-      </w:pPr>
-      <w:r>
-        <w:rPr>
-          <w:rFonts w:ascii="Liberation Serif" w:hAnsi="Liberation Serif"/>
-        </w:rPr>
+        <w:rPr/>
+      </w:pPr>
+      <w:r>
+        <w:rPr/>
         <w:t>Write the project name, select RISC-V Embedded Application Empty Project and click on Finish.</w:t>
       </w:r>
     </w:p>
     <w:p>
       <w:pPr>
         <w:pStyle w:val="Normal"/>
-        <w:rPr>
-          <w:rFonts w:ascii="Liberation Serif" w:hAnsi="Liberation Serif"/>
-        </w:rPr>
-      </w:pPr>
-      <w:r>
-        <w:rPr>
-          <w:rFonts w:ascii="Liberation Serif" w:hAnsi="Liberation Serif"/>
-        </w:rPr>
-      </w:r>
-    </w:p>
-    <w:p>
-      <w:pPr>
-        <w:pStyle w:val="Normal"/>
-        <w:rPr>
-          <w:rFonts w:ascii="Liberation Serif" w:hAnsi="Liberation Serif"/>
-          <w:b/>
-          <w:bCs/>
-        </w:rPr>
-      </w:pPr>
-      <w:r>
-        <w:rPr>
-          <w:rFonts w:ascii="Liberation Serif" w:hAnsi="Liberation Serif"/>
-        </w:rPr>
+        <w:rPr/>
+      </w:pPr>
+      <w:r>
+        <w:rPr/>
+      </w:r>
+    </w:p>
+    <w:p>
+      <w:pPr>
+        <w:pStyle w:val="Normal"/>
+        <w:rPr>
+          <w:b/>
+          <w:bCs/>
+        </w:rPr>
+      </w:pPr>
+      <w:r>
+        <w:rPr/>
         <w:t xml:space="preserve">4. Import U-Boot sources into the project – Select </w:t>
       </w:r>
       <w:r>
         <w:rPr>
-          <w:rFonts w:ascii="Liberation Serif" w:hAnsi="Liberation Serif"/>
           <w:b/>
           <w:bCs/>
         </w:rPr>
@@ -509,27 +465,19 @@
     <w:p>
       <w:pPr>
         <w:pStyle w:val="Normal"/>
-        <w:rPr>
-          <w:rFonts w:ascii="Liberation Serif" w:hAnsi="Liberation Serif"/>
-        </w:rPr>
-      </w:pPr>
-      <w:r>
-        <w:rPr>
-          <w:rFonts w:ascii="Liberation Serif" w:hAnsi="Liberation Serif"/>
-        </w:rPr>
-      </w:r>
-    </w:p>
-    <w:p>
-      <w:pPr>
-        <w:pStyle w:val="Normal"/>
-        <w:rPr>
-          <w:rFonts w:ascii="Liberation Serif" w:hAnsi="Liberation Serif"/>
-        </w:rPr>
-      </w:pPr>
-      <w:r>
-        <w:rPr>
-          <w:rFonts w:ascii="Liberation Serif" w:hAnsi="Liberation Serif"/>
-        </w:rPr>
+        <w:rPr/>
+      </w:pPr>
+      <w:r>
+        <w:rPr/>
+      </w:r>
+    </w:p>
+    <w:p>
+      <w:pPr>
+        <w:pStyle w:val="Normal"/>
+        <w:rPr/>
+      </w:pPr>
+      <w:r>
+        <w:rPr/>
         <w:drawing>
           <wp:anchor behindDoc="0" distT="0" distB="0" distL="0" distR="0" simplePos="0" locked="0" layoutInCell="1" allowOverlap="1" relativeHeight="3">
             <wp:simplePos x="0" y="0"/>
@@ -587,41 +535,29 @@
     <w:p>
       <w:pPr>
         <w:pStyle w:val="Normal"/>
-        <w:rPr>
-          <w:rFonts w:ascii="Liberation Serif" w:hAnsi="Liberation Serif"/>
-        </w:rPr>
-      </w:pPr>
-      <w:r>
-        <w:rPr>
-          <w:rFonts w:ascii="Liberation Serif" w:hAnsi="Liberation Serif"/>
-        </w:rPr>
+        <w:rPr/>
+      </w:pPr>
+      <w:r>
+        <w:rPr/>
         <w:t>Press next.</w:t>
       </w:r>
     </w:p>
     <w:p>
       <w:pPr>
         <w:pStyle w:val="Normal"/>
-        <w:rPr>
-          <w:rFonts w:ascii="Liberation Serif" w:hAnsi="Liberation Serif"/>
-        </w:rPr>
-      </w:pPr>
-      <w:r>
-        <w:rPr>
-          <w:rFonts w:ascii="Liberation Serif" w:hAnsi="Liberation Serif"/>
-        </w:rPr>
-      </w:r>
-    </w:p>
-    <w:p>
-      <w:pPr>
-        <w:pStyle w:val="Normal"/>
-        <w:rPr>
-          <w:rFonts w:ascii="Liberation Serif" w:hAnsi="Liberation Serif"/>
-        </w:rPr>
-      </w:pPr>
-      <w:r>
-        <w:rPr>
-          <w:rFonts w:ascii="Liberation Serif" w:hAnsi="Liberation Serif"/>
-        </w:rPr>
+        <w:rPr/>
+      </w:pPr>
+      <w:r>
+        <w:rPr/>
+      </w:r>
+    </w:p>
+    <w:p>
+      <w:pPr>
+        <w:pStyle w:val="Normal"/>
+        <w:rPr/>
+      </w:pPr>
+      <w:r>
+        <w:rPr/>
         <w:drawing>
           <wp:anchor behindDoc="0" distT="0" distB="0" distL="0" distR="0" simplePos="0" locked="0" layoutInCell="1" allowOverlap="1" relativeHeight="4">
             <wp:simplePos x="0" y="0"/>
@@ -679,35 +615,26 @@
     <w:p>
       <w:pPr>
         <w:pStyle w:val="Normal"/>
-        <w:rPr>
-          <w:rFonts w:ascii="Liberation Serif" w:hAnsi="Liberation Serif"/>
-        </w:rPr>
-      </w:pPr>
-      <w:r>
-        <w:rPr>
-          <w:rFonts w:ascii="Liberation Serif" w:hAnsi="Liberation Serif"/>
-        </w:rPr>
+        <w:rPr/>
+      </w:pPr>
+      <w:r>
+        <w:rPr/>
         <w:t>Browse for RISC-V U-Boot source directory on local machine and select all files and Click on Finish.</w:t>
       </w:r>
     </w:p>
     <w:p>
       <w:pPr>
         <w:pStyle w:val="Normal"/>
-        <w:rPr>
-          <w:rFonts w:ascii="Liberation Serif" w:hAnsi="Liberation Serif"/>
-        </w:rPr>
-      </w:pPr>
-      <w:r>
-        <w:rPr>
-          <w:rFonts w:ascii="Liberation Serif" w:hAnsi="Liberation Serif"/>
-        </w:rPr>
-      </w:r>
-    </w:p>
-    <w:p>
-      <w:pPr>
-        <w:pStyle w:val="Normal"/>
-        <w:rPr>
-          <w:rFonts w:ascii="Liberation Serif" w:hAnsi="Liberation Serif"/>
+        <w:rPr/>
+      </w:pPr>
+      <w:r>
+        <w:rPr/>
+      </w:r>
+    </w:p>
+    <w:p>
+      <w:pPr>
+        <w:pStyle w:val="Normal"/>
+        <w:rPr>
           <w:b/>
           <w:bCs/>
           <w:color w:val="222222"/>
@@ -717,7 +644,6 @@
       </w:pPr>
       <w:r>
         <w:rPr>
-          <w:rFonts w:ascii="Liberation Serif" w:hAnsi="Liberation Serif"/>
           <w:b w:val="false"/>
           <w:bCs w:val="false"/>
           <w:color w:val="222222"/>
@@ -728,7 +654,6 @@
       </w:r>
       <w:r>
         <w:rPr>
-          <w:rFonts w:ascii="Liberation Serif" w:hAnsi="Liberation Serif"/>
           <w:b w:val="false"/>
           <w:bCs w:val="false"/>
           <w:color w:val="222222"/>
@@ -739,7 +664,6 @@
       </w:r>
       <w:r>
         <w:rPr>
-          <w:rFonts w:ascii="Liberation Serif" w:hAnsi="Liberation Serif"/>
           <w:b/>
           <w:bCs/>
           <w:color w:val="222222"/>
@@ -753,31 +677,27 @@
       <w:pPr>
         <w:pStyle w:val="Normal"/>
         <w:rPr>
-          <w:rFonts w:ascii="Liberation Serif" w:hAnsi="Liberation Serif"/>
-          <w:b w:val="false"/>
-          <w:bCs w:val="false"/>
-        </w:rPr>
-      </w:pPr>
-      <w:r>
-        <w:rPr>
-          <w:rFonts w:ascii="Liberation Serif" w:hAnsi="Liberation Serif"/>
-          <w:b w:val="false"/>
-          <w:bCs w:val="false"/>
-        </w:rPr>
-      </w:r>
-    </w:p>
-    <w:p>
-      <w:pPr>
-        <w:pStyle w:val="Normal"/>
-        <w:rPr>
-          <w:rFonts w:ascii="Liberation Serif" w:hAnsi="Liberation Serif"/>
-          <w:b w:val="false"/>
-          <w:bCs w:val="false"/>
-        </w:rPr>
-      </w:pPr>
-      <w:r>
-        <w:rPr>
-          <w:rFonts w:ascii="Liberation Serif" w:hAnsi="Liberation Serif"/>
+          <w:b w:val="false"/>
+          <w:bCs w:val="false"/>
+        </w:rPr>
+      </w:pPr>
+      <w:r>
+        <w:rPr>
+          <w:b w:val="false"/>
+          <w:bCs w:val="false"/>
+        </w:rPr>
+      </w:r>
+    </w:p>
+    <w:p>
+      <w:pPr>
+        <w:pStyle w:val="Normal"/>
+        <w:rPr>
+          <w:b w:val="false"/>
+          <w:bCs w:val="false"/>
+        </w:rPr>
+      </w:pPr>
+      <w:r>
+        <w:rPr>
           <w:b w:val="false"/>
           <w:bCs w:val="false"/>
         </w:rPr>
@@ -839,14 +759,12 @@
       <w:pPr>
         <w:pStyle w:val="Normal"/>
         <w:rPr>
-          <w:rFonts w:ascii="Liberation Serif" w:hAnsi="Liberation Serif"/>
-          <w:b w:val="false"/>
-          <w:bCs w:val="false"/>
-        </w:rPr>
-      </w:pPr>
-      <w:r>
-        <w:rPr>
-          <w:rFonts w:ascii="Liberation Serif" w:hAnsi="Liberation Serif"/>
+          <w:b w:val="false"/>
+          <w:bCs w:val="false"/>
+        </w:rPr>
+      </w:pPr>
+      <w:r>
+        <w:rPr>
           <w:b w:val="false"/>
           <w:bCs w:val="false"/>
         </w:rPr>
@@ -908,31 +826,27 @@
       <w:pPr>
         <w:pStyle w:val="Normal"/>
         <w:rPr>
-          <w:rFonts w:ascii="Liberation Serif" w:hAnsi="Liberation Serif"/>
-          <w:b w:val="false"/>
-          <w:bCs w:val="false"/>
-        </w:rPr>
-      </w:pPr>
-      <w:r>
-        <w:rPr>
-          <w:rFonts w:ascii="Liberation Serif" w:hAnsi="Liberation Serif"/>
-          <w:b w:val="false"/>
-          <w:bCs w:val="false"/>
-        </w:rPr>
-      </w:r>
-    </w:p>
-    <w:p>
-      <w:pPr>
-        <w:pStyle w:val="Normal"/>
-        <w:rPr>
-          <w:rFonts w:ascii="Liberation Serif" w:hAnsi="Liberation Serif"/>
-          <w:b/>
-          <w:bCs/>
-        </w:rPr>
-      </w:pPr>
-      <w:r>
-        <w:rPr>
-          <w:rFonts w:ascii="Liberation Serif" w:hAnsi="Liberation Serif"/>
+          <w:b w:val="false"/>
+          <w:bCs w:val="false"/>
+        </w:rPr>
+      </w:pPr>
+      <w:r>
+        <w:rPr>
+          <w:b w:val="false"/>
+          <w:bCs w:val="false"/>
+        </w:rPr>
+      </w:r>
+    </w:p>
+    <w:p>
+      <w:pPr>
+        <w:pStyle w:val="Normal"/>
+        <w:rPr>
+          <w:b/>
+          <w:bCs/>
+        </w:rPr>
+      </w:pPr>
+      <w:r>
+        <w:rPr>
           <w:b w:val="false"/>
           <w:bCs w:val="false"/>
         </w:rPr>
@@ -940,7 +854,6 @@
       </w:r>
       <w:r>
         <w:rPr>
-          <w:rFonts w:ascii="Liberation Serif" w:hAnsi="Liberation Serif"/>
           <w:b/>
           <w:bCs/>
         </w:rPr>
@@ -948,7 +861,6 @@
       </w:r>
       <w:r>
         <w:rPr>
-          <w:rFonts w:ascii="Liberation Serif" w:hAnsi="Liberation Serif"/>
           <w:b w:val="false"/>
           <w:bCs w:val="false"/>
         </w:rPr>
@@ -956,7 +868,6 @@
       </w:r>
       <w:r>
         <w:rPr>
-          <w:rFonts w:ascii="Liberation Serif" w:hAnsi="Liberation Serif"/>
           <w:b/>
           <w:bCs/>
         </w:rPr>
@@ -996,7 +907,7 @@
               <wp:posOffset>79375</wp:posOffset>
             </wp:positionH>
             <wp:positionV relativeFrom="paragraph">
-              <wp:posOffset>467995</wp:posOffset>
+              <wp:posOffset>467360</wp:posOffset>
             </wp:positionV>
             <wp:extent cx="6120130" cy="3855720"/>
             <wp:effectExtent l="0" t="0" r="0" b="0"/>
@@ -1066,14 +977,12 @@
       <w:pPr>
         <w:pStyle w:val="Normal"/>
         <w:rPr>
-          <w:rFonts w:ascii="Liberation Serif" w:hAnsi="Liberation Serif"/>
-          <w:b w:val="false"/>
-          <w:bCs w:val="false"/>
-        </w:rPr>
-      </w:pPr>
-      <w:r>
-        <w:rPr>
-          <w:rFonts w:ascii="Liberation Serif" w:hAnsi="Liberation Serif"/>
+          <w:b w:val="false"/>
+          <w:bCs w:val="false"/>
+        </w:rPr>
+      </w:pPr>
+      <w:r>
+        <w:rPr>
           <w:b w:val="false"/>
           <w:bCs w:val="false"/>
         </w:rPr>
@@ -1081,7 +990,6 @@
       </w:r>
       <w:r>
         <w:rPr>
-          <w:rFonts w:ascii="Liberation Serif" w:hAnsi="Liberation Serif"/>
           <w:b/>
           <w:bCs/>
         </w:rPr>
@@ -1089,7 +997,6 @@
       </w:r>
       <w:r>
         <w:rPr>
-          <w:rFonts w:ascii="Liberation Serif" w:hAnsi="Liberation Serif"/>
           <w:b w:val="false"/>
           <w:bCs w:val="false"/>
         </w:rPr>
@@ -1104,7 +1011,6 @@
           <w:numId w:val="1"/>
         </w:numPr>
         <w:rPr>
-          <w:rFonts w:ascii="Liberation Serif" w:hAnsi="Liberation Serif"/>
           <w:b w:val="false"/>
           <w:bCs w:val="false"/>
           <w:color w:val="222222"/>
@@ -1114,7 +1020,6 @@
       </w:pPr>
       <w:r>
         <w:rPr>
-          <w:rFonts w:ascii="Liberation Serif" w:hAnsi="Liberation Serif"/>
           <w:b w:val="false"/>
           <w:bCs w:val="false"/>
           <w:color w:val="222222"/>
@@ -1132,7 +1037,6 @@
           <w:numId w:val="1"/>
         </w:numPr>
         <w:rPr>
-          <w:rFonts w:ascii="Liberation Serif" w:hAnsi="Liberation Serif"/>
           <w:b w:val="false"/>
           <w:bCs w:val="false"/>
           <w:color w:val="222222"/>
@@ -1142,7 +1046,6 @@
       </w:pPr>
       <w:r>
         <w:rPr>
-          <w:rFonts w:ascii="Liberation Serif" w:hAnsi="Liberation Serif"/>
           <w:b w:val="false"/>
           <w:bCs w:val="false"/>
           <w:color w:val="222222"/>
@@ -1160,7 +1063,6 @@
           <w:numId w:val="1"/>
         </w:numPr>
         <w:rPr>
-          <w:rFonts w:ascii="Liberation Serif" w:hAnsi="Liberation Serif"/>
           <w:b w:val="false"/>
           <w:bCs w:val="false"/>
           <w:color w:val="222222"/>
@@ -1170,7 +1072,6 @@
       </w:pPr>
       <w:r>
         <w:rPr>
-          <w:rFonts w:ascii="Liberation Serif" w:hAnsi="Liberation Serif"/>
           <w:b w:val="false"/>
           <w:bCs w:val="false"/>
           <w:color w:val="222222"/>
@@ -1381,7 +1282,7 @@
             <wp:positionV relativeFrom="paragraph">
               <wp:align>top</wp:align>
             </wp:positionV>
-            <wp:extent cx="6120130" cy="4020820"/>
+            <wp:extent cx="6120130" cy="4020185"/>
             <wp:effectExtent l="0" t="0" r="0" b="0"/>
             <wp:wrapSquare wrapText="largest"/>
             <wp:docPr id="9" name="Picture" descr=""/>
@@ -1406,7 +1307,7 @@
                   <pic:spPr bwMode="auto">
                     <a:xfrm>
                       <a:off x="0" y="0"/>
-                      <a:ext cx="6120130" cy="4020820"/>
+                      <a:ext cx="6120130" cy="4020185"/>
                     </a:xfrm>
                     <a:prstGeom prst="rect">
                       <a:avLst/>
@@ -1486,14 +1387,7 @@
           <w:b w:val="false"/>
           <w:bCs w:val="false"/>
         </w:rPr>
-        <w:t xml:space="preserve">Click on OK </w:t>
-      </w:r>
-      <w:r>
-        <w:rPr>
-          <w:b w:val="false"/>
-          <w:bCs w:val="false"/>
-        </w:rPr>
-        <w:t>and Apply... OK.</w:t>
+        <w:t>Click on OK and Apply... OK.</w:t>
       </w:r>
     </w:p>
     <w:p>
@@ -1661,7 +1555,7 @@
             <wp:positionV relativeFrom="paragraph">
               <wp:align>top</wp:align>
             </wp:positionV>
-            <wp:extent cx="6120130" cy="3859530"/>
+            <wp:extent cx="6120130" cy="3858895"/>
             <wp:effectExtent l="0" t="0" r="0" b="0"/>
             <wp:wrapSquare wrapText="largest"/>
             <wp:docPr id="11" name="Picture" descr=""/>
@@ -1686,7 +1580,7 @@
                   <pic:spPr bwMode="auto">
                     <a:xfrm>
                       <a:off x="0" y="0"/>
-                      <a:ext cx="6120130" cy="3859530"/>
+                      <a:ext cx="6120130" cy="3858895"/>
                     </a:xfrm>
                     <a:prstGeom prst="rect">
                       <a:avLst/>
@@ -1799,7 +1693,6 @@
           <w:numId w:val="3"/>
         </w:numPr>
         <w:rPr>
-          <w:rFonts w:ascii="Liberation Serif" w:hAnsi="Liberation Serif"/>
           <w:b w:val="false"/>
           <w:bCs w:val="false"/>
           <w:color w:val="000000"/>
@@ -1809,7 +1702,6 @@
       </w:pPr>
       <w:r>
         <w:rPr>
-          <w:rFonts w:ascii="Liberation Serif" w:hAnsi="Liberation Serif"/>
           <w:b w:val="false"/>
           <w:bCs w:val="false"/>
           <w:color w:val="000000"/>
@@ -1872,7 +1764,7 @@
           <w:b w:val="false"/>
           <w:bCs w:val="false"/>
         </w:rPr>
-        <w:t>S</w:t>
+        <w:t>Select 'riscv-m2sxxx_defconfig' and press Build</w:t>
         <w:drawing>
           <wp:anchor behindDoc="0" distT="0" distB="0" distL="0" distR="0" simplePos="0" locked="0" layoutInCell="1" allowOverlap="1" relativeHeight="12">
             <wp:simplePos x="0" y="0"/>
@@ -1926,13 +1818,6 @@
           </wp:anchor>
         </w:drawing>
       </w:r>
-      <w:r>
-        <w:rPr>
-          <w:b w:val="false"/>
-          <w:bCs w:val="false"/>
-        </w:rPr>
-        <w:t>elect 'riscv-m2sxxx_defconfig' and press Build</w:t>
-      </w:r>
     </w:p>
     <w:p>
       <w:pPr>
@@ -1986,21 +1871,7 @@
           <w:b w:val="false"/>
           <w:bCs w:val="false"/>
         </w:rPr>
-        <w:t>The u-boot output files avai</w:t>
-      </w:r>
-      <w:r>
-        <w:rPr>
-          <w:b w:val="false"/>
-          <w:bCs w:val="false"/>
-        </w:rPr>
-        <w:t>l</w:t>
-      </w:r>
-      <w:r>
-        <w:rPr>
-          <w:b w:val="false"/>
-          <w:bCs w:val="false"/>
-        </w:rPr>
-        <w:t>able in project root directory(u-boot.bin, u-boot...etc)</w:t>
+        <w:t>The u-boot output files available in project root directory(u-boot.bin, u-boot...etc)</w:t>
       </w:r>
     </w:p>
     <w:p>
@@ -2081,14 +1952,7 @@
           <w:b w:val="false"/>
           <w:bCs w:val="false"/>
         </w:rPr>
-        <w:t xml:space="preserve">Right Click on Project -&gt; </w:t>
-      </w:r>
-      <w:r>
-        <w:rPr>
-          <w:b w:val="false"/>
-          <w:bCs w:val="false"/>
-        </w:rPr>
-        <w:t>Debug As -&gt; Debug Configurations</w:t>
+        <w:t>Right Click on Project -&gt; Debug As -&gt; Debug Configurations</w:t>
       </w:r>
     </w:p>
     <w:p>
@@ -2135,14 +1999,7 @@
           <w:b w:val="false"/>
           <w:bCs w:val="false"/>
         </w:rPr>
-        <w:t>GDB OpenOCD Debugging -</w:t>
-      </w:r>
-      <w:r>
-        <w:rPr>
-          <w:b w:val="false"/>
-          <w:bCs w:val="false"/>
-        </w:rPr>
-        <w:t xml:space="preserve">&gt; </w:t>
+        <w:t xml:space="preserve">GDB OpenOCD Debugging -&gt; </w:t>
       </w:r>
       <w:r>
         <w:rPr>
@@ -2248,14 +2105,7 @@
           <w:b w:val="false"/>
           <w:bCs w:val="false"/>
         </w:rPr>
-        <w:t>GDB OpenOCD Debugging -</w:t>
-      </w:r>
-      <w:r>
-        <w:rPr>
-          <w:b w:val="false"/>
-          <w:bCs w:val="false"/>
-        </w:rPr>
-        <w:t xml:space="preserve">&gt; </w:t>
+        <w:t xml:space="preserve">GDB OpenOCD Debugging -&gt; </w:t>
       </w:r>
       <w:r>
         <w:rPr>
@@ -2380,21 +2230,7 @@
           <w:b w:val="false"/>
           <w:bCs w:val="false"/>
         </w:rPr>
-        <w:t>Executable :</w:t>
-      </w:r>
-      <w:r>
-        <w:rPr>
-          <w:b w:val="false"/>
-          <w:bCs w:val="false"/>
-        </w:rPr>
-        <w:t xml:space="preserve"> [risc-v cross tool installation directory]/bin/</w:t>
-      </w:r>
-      <w:r>
-        <w:rPr>
-          <w:b w:val="false"/>
-          <w:bCs w:val="false"/>
-        </w:rPr>
-        <w:t>riscv32-unknown-linux-gnu-gdb</w:t>
+        <w:t>Executable : [risc-v cross tool installation directory]/bin/riscv32-unknown-linux-gnu-gdb</w:t>
       </w:r>
     </w:p>
     <w:p>
@@ -2439,14 +2275,7 @@
           <w:b w:val="false"/>
           <w:bCs w:val="false"/>
         </w:rPr>
-        <w:t>GDB OpenOCD Debugging -</w:t>
-      </w:r>
-      <w:r>
-        <w:rPr>
-          <w:b w:val="false"/>
-          <w:bCs w:val="false"/>
-        </w:rPr>
-        <w:t xml:space="preserve">&gt; </w:t>
+        <w:t xml:space="preserve">GDB OpenOCD Debugging -&gt; </w:t>
       </w:r>
       <w:r>
         <w:rPr>
@@ -2890,6 +2719,21 @@
       <w:pPr>
         <w:pStyle w:val="Normal"/>
         <w:rPr>
+          <w:b w:val="false"/>
+          <w:bCs w:val="false"/>
+        </w:rPr>
+      </w:pPr>
+      <w:r>
+        <w:rPr>
+          <w:b w:val="false"/>
+          <w:bCs w:val="false"/>
+        </w:rPr>
+      </w:r>
+    </w:p>
+    <w:p>
+      <w:pPr>
+        <w:pStyle w:val="Normal"/>
+        <w:rPr>
           <w:b/>
           <w:bCs/>
         </w:rPr>
@@ -2932,7 +2776,6 @@
           <w:numId w:val="3"/>
         </w:numPr>
         <w:rPr>
-          <w:rFonts w:ascii="Liberation Serif" w:hAnsi="Liberation Serif"/>
           <w:b w:val="false"/>
           <w:bCs w:val="false"/>
           <w:color w:val="000000"/>
@@ -2942,7 +2785,6 @@
       </w:pPr>
       <w:r>
         <w:rPr>
-          <w:rFonts w:ascii="Liberation Serif" w:hAnsi="Liberation Serif"/>
           <w:b w:val="false"/>
           <w:bCs w:val="false"/>
           <w:color w:val="000000"/>
@@ -3005,14 +2847,7 @@
           <w:b w:val="false"/>
           <w:bCs w:val="false"/>
         </w:rPr>
-        <w:t>S</w:t>
-      </w:r>
-      <w:r>
-        <w:rPr>
-          <w:b w:val="false"/>
-          <w:bCs w:val="false"/>
-        </w:rPr>
-        <w:t>elect 'riscv-m2sxxx_defconfig' and press Build</w:t>
+        <w:t>Select 'riscv-m2sxxx_defconfig' and press Build</w:t>
       </w:r>
     </w:p>
     <w:p>
@@ -3905,10 +3740,12 @@
     <w:pPr>
       <w:widowControl w:val="false"/>
       <w:suppressAutoHyphens w:val="true"/>
+      <w:bidi w:val="0"/>
+      <w:jc w:val="left"/>
     </w:pPr>
     <w:rPr>
       <w:rFonts w:ascii="Liberation Serif" w:hAnsi="Liberation Serif" w:eastAsia="Droid Sans Fallback" w:cs="FreeSans"/>
-      <w:color w:val="auto"/>
+      <w:color w:val="00000A"/>
       <w:sz w:val="24"/>
       <w:szCs w:val="24"/>
       <w:lang w:val="en-IN" w:eastAsia="zh-CN" w:bidi="hi-IN"/>
@@ -3936,6 +3773,18 @@
     <w:name w:val="Bullets"/>
     <w:rPr>
       <w:rFonts w:ascii="OpenSymbol" w:hAnsi="OpenSymbol" w:eastAsia="OpenSymbol" w:cs="OpenSymbol"/>
+    </w:rPr>
+  </w:style>
+  <w:style w:type="character" w:styleId="ListLabel1">
+    <w:name w:val="ListLabel 1"/>
+    <w:rPr>
+      <w:rFonts w:cs="Symbol"/>
+    </w:rPr>
+  </w:style>
+  <w:style w:type="character" w:styleId="ListLabel2">
+    <w:name w:val="ListLabel 2"/>
+    <w:rPr>
+      <w:rFonts w:cs="OpenSymbol"/>
     </w:rPr>
   </w:style>
   <w:style w:type="paragraph" w:styleId="Heading">

</xml_diff>